<commit_message>
repair docx & fix xlxs
</commit_message>
<xml_diff>
--- a/TA bab 1-4/BAB IV.docx
+++ b/TA bab 1-4/BAB IV.docx
@@ -604,6 +604,7 @@
           <w:b/>
           <w:noProof/>
           <w:sz w:val="24"/>
+          <w:lang w:val="id-ID" w:eastAsia="ja-JP"/>
         </w:rPr>
         <w:drawing>
           <wp:inline distT="0" distB="0" distL="0" distR="0">
@@ -1086,6 +1087,7 @@
           <w:rFonts w:ascii="Times New Roman" w:hAnsi="Times New Roman" w:cs="Times New Roman"/>
           <w:noProof/>
           <w:sz w:val="24"/>
+          <w:lang w:val="id-ID" w:eastAsia="ja-JP"/>
         </w:rPr>
         <w:drawing>
           <wp:inline distT="0" distB="0" distL="0" distR="0">
@@ -1687,14 +1689,6 @@
           <w:sz w:val="24"/>
         </w:rPr>
       </w:pPr>
-      <w:r>
-        <w:rPr>
-          <w:rFonts w:ascii="Times New Roman" w:hAnsi="Times New Roman" w:cs="Times New Roman"/>
-          <w:b/>
-          <w:sz w:val="24"/>
-        </w:rPr>
-        <w:br w:type="page"/>
-      </w:r>
     </w:p>
     <w:p>
       <w:pPr>
@@ -1711,7 +1705,6 @@
           <w:b/>
           <w:sz w:val="24"/>
         </w:rPr>
-        <w:lastRenderedPageBreak/>
         <w:t>4.1.3</w:t>
       </w:r>
       <w:r>
@@ -1747,6 +1740,7 @@
           <w:b/>
           <w:noProof/>
           <w:sz w:val="24"/>
+          <w:lang w:val="id-ID" w:eastAsia="ja-JP"/>
         </w:rPr>
         <w:drawing>
           <wp:inline distT="0" distB="0" distL="0" distR="0">
@@ -1926,6 +1920,7 @@
           <w:sz w:val="24"/>
           <w:szCs w:val="24"/>
         </w:rPr>
+        <w:lastRenderedPageBreak/>
         <w:t xml:space="preserve">1 : Memilih tim secara acak </w:t>
       </w:r>
       <w:r>
@@ -2048,62 +2043,33 @@
     <w:p>
       <w:pPr>
         <w:pStyle w:val="ListParagraph"/>
-        <w:spacing w:line="360" w:lineRule="auto"/>
-        <w:ind w:left="567"/>
-        <w:rPr>
-          <w:rFonts w:ascii="Times New Roman" w:hAnsi="Times New Roman" w:cs="Times New Roman"/>
-          <w:sz w:val="24"/>
-        </w:rPr>
-      </w:pPr>
-    </w:p>
-    <w:p>
-      <w:pPr>
-        <w:pStyle w:val="ListParagraph"/>
-        <w:spacing w:line="360" w:lineRule="auto"/>
-        <w:ind w:left="567"/>
-        <w:rPr>
-          <w:rFonts w:ascii="Times New Roman" w:hAnsi="Times New Roman" w:cs="Times New Roman"/>
-          <w:sz w:val="24"/>
-        </w:rPr>
-      </w:pPr>
-    </w:p>
-    <w:p>
-      <w:pPr>
-        <w:pStyle w:val="ListParagraph"/>
-        <w:spacing w:line="360" w:lineRule="auto"/>
-        <w:ind w:left="567"/>
-        <w:rPr>
-          <w:rFonts w:ascii="Times New Roman" w:hAnsi="Times New Roman" w:cs="Times New Roman"/>
-          <w:sz w:val="24"/>
-        </w:rPr>
-      </w:pPr>
-    </w:p>
-    <w:p>
-      <w:pPr>
-        <w:pStyle w:val="ListParagraph"/>
-        <w:spacing w:line="360" w:lineRule="auto"/>
-        <w:ind w:left="567"/>
-        <w:rPr>
-          <w:rFonts w:ascii="Times New Roman" w:hAnsi="Times New Roman" w:cs="Times New Roman"/>
-          <w:sz w:val="24"/>
-        </w:rPr>
-      </w:pPr>
-    </w:p>
-    <w:p>
-      <w:pPr>
-        <w:rPr>
-          <w:rFonts w:ascii="Times New Roman" w:hAnsi="Times New Roman" w:cs="Times New Roman"/>
-          <w:b/>
-          <w:sz w:val="24"/>
-        </w:rPr>
-      </w:pPr>
-      <w:r>
-        <w:rPr>
-          <w:rFonts w:ascii="Times New Roman" w:hAnsi="Times New Roman" w:cs="Times New Roman"/>
-          <w:b/>
-          <w:sz w:val="24"/>
-        </w:rPr>
-        <w:lastRenderedPageBreak/>
+        <w:tabs>
+          <w:tab w:val="left" w:pos="567"/>
+          <w:tab w:val="left" w:pos="851"/>
+        </w:tabs>
+        <w:spacing w:line="360" w:lineRule="auto"/>
+        <w:ind w:left="426"/>
+        <w:rPr>
+          <w:rFonts w:ascii="Times New Roman" w:hAnsi="Times New Roman" w:cs="Times New Roman"/>
+          <w:sz w:val="24"/>
+          <w:szCs w:val="24"/>
+        </w:rPr>
+      </w:pPr>
+    </w:p>
+    <w:p>
+      <w:pPr>
+        <w:rPr>
+          <w:rFonts w:ascii="Times New Roman" w:hAnsi="Times New Roman" w:cs="Times New Roman"/>
+          <w:b/>
+          <w:sz w:val="24"/>
+        </w:rPr>
+      </w:pPr>
+      <w:r>
+        <w:rPr>
+          <w:rFonts w:ascii="Times New Roman" w:hAnsi="Times New Roman" w:cs="Times New Roman"/>
+          <w:b/>
+          <w:sz w:val="24"/>
+        </w:rPr>
         <w:t>4.1.4</w:t>
       </w:r>
       <w:r>
@@ -2157,6 +2123,7 @@
           <w:noProof/>
           <w:sz w:val="24"/>
           <w:szCs w:val="24"/>
+          <w:lang w:val="id-ID" w:eastAsia="ja-JP"/>
         </w:rPr>
         <w:drawing>
           <wp:inline distT="0" distB="0" distL="0" distR="0">
@@ -2313,22 +2280,14 @@
           <w:sz w:val="24"/>
         </w:rPr>
       </w:pPr>
-    </w:p>
-    <w:p>
-      <w:pPr>
-        <w:spacing w:line="360" w:lineRule="auto"/>
-        <w:jc w:val="left"/>
-        <w:rPr>
-          <w:rFonts w:ascii="Times New Roman" w:hAnsi="Times New Roman" w:cs="Times New Roman"/>
-          <w:sz w:val="24"/>
-        </w:rPr>
-      </w:pPr>
       <w:r>
         <w:rPr>
           <w:rFonts w:ascii="Times New Roman" w:hAnsi="Times New Roman" w:cs="Times New Roman"/>
           <w:noProof/>
           <w:sz w:val="24"/>
-        </w:rPr>
+          <w:lang w:val="id-ID" w:eastAsia="ja-JP"/>
+        </w:rPr>
+        <w:lastRenderedPageBreak/>
         <w:drawing>
           <wp:inline distT="0" distB="0" distL="0" distR="0">
             <wp:extent cx="4723936" cy="3705225"/>
@@ -2418,7 +2377,6 @@
           <w:rFonts w:ascii="Times New Roman" w:hAnsi="Times New Roman" w:cs="Times New Roman"/>
           <w:sz w:val="24"/>
         </w:rPr>
-        <w:lastRenderedPageBreak/>
         <w:tab/>
         <w:t>Pada g</w:t>
       </w:r>
@@ -2463,7 +2421,9 @@
           <w:b/>
           <w:noProof/>
           <w:sz w:val="24"/>
-        </w:rPr>
+          <w:lang w:val="id-ID" w:eastAsia="ja-JP"/>
+        </w:rPr>
+        <w:lastRenderedPageBreak/>
         <w:drawing>
           <wp:inline distT="0" distB="0" distL="0" distR="0">
             <wp:extent cx="4721972" cy="3676650"/>
@@ -2606,14 +2566,14 @@
 
 <file path=word/endnotes.xml><?xml version="1.0" encoding="utf-8"?>
 <w:endnotes xmlns:ve="http://schemas.openxmlformats.org/markup-compatibility/2006" xmlns:o="urn:schemas-microsoft-com:office:office" xmlns:r="http://schemas.openxmlformats.org/officeDocument/2006/relationships" xmlns:m="http://schemas.openxmlformats.org/officeDocument/2006/math" xmlns:v="urn:schemas-microsoft-com:vml" xmlns:wp="http://schemas.openxmlformats.org/drawingml/2006/wordprocessingDrawing" xmlns:w10="urn:schemas-microsoft-com:office:word" xmlns:w="http://schemas.openxmlformats.org/wordprocessingml/2006/main" xmlns:wne="http://schemas.microsoft.com/office/word/2006/wordml">
-  <w:endnote w:type="separator" w:id="-1">
+  <w:endnote w:type="separator" w:id="0">
     <w:p>
       <w:r>
         <w:separator/>
       </w:r>
     </w:p>
   </w:endnote>
-  <w:endnote w:type="continuationSeparator" w:id="0">
+  <w:endnote w:type="continuationSeparator" w:id="1">
     <w:p>
       <w:r>
         <w:continuationSeparator/>
@@ -2625,14 +2585,14 @@
 
 <file path=word/footnotes.xml><?xml version="1.0" encoding="utf-8"?>
 <w:footnotes xmlns:ve="http://schemas.openxmlformats.org/markup-compatibility/2006" xmlns:o="urn:schemas-microsoft-com:office:office" xmlns:r="http://schemas.openxmlformats.org/officeDocument/2006/relationships" xmlns:m="http://schemas.openxmlformats.org/officeDocument/2006/math" xmlns:v="urn:schemas-microsoft-com:vml" xmlns:wp="http://schemas.openxmlformats.org/drawingml/2006/wordprocessingDrawing" xmlns:w10="urn:schemas-microsoft-com:office:word" xmlns:w="http://schemas.openxmlformats.org/wordprocessingml/2006/main" xmlns:wne="http://schemas.microsoft.com/office/word/2006/wordml">
-  <w:footnote w:type="separator" w:id="-1">
+  <w:footnote w:type="separator" w:id="0">
     <w:p>
       <w:r>
         <w:separator/>
       </w:r>
     </w:p>
   </w:footnote>
-  <w:footnote w:type="continuationSeparator" w:id="0">
+  <w:footnote w:type="continuationSeparator" w:id="1">
     <w:p>
       <w:r>
         <w:continuationSeparator/>

</xml_diff>